<commit_message>
Edición mínima en documento
</commit_message>
<xml_diff>
--- a/DocumentoPropuesta/PropuestaTrabajo.docx
+++ b/DocumentoPropuesta/PropuestaTrabajo.docx
@@ -37,8 +37,6 @@
         </w:rPr>
         <w:t>É</w:t>
       </w:r>
-      <w:bookmarkStart w:id="0" w:name="_GoBack"/>
-      <w:bookmarkEnd w:id="0"/>
       <w:r>
         <w:rPr>
           <w:rFonts w:ascii="Helvetica" w:hAnsi="Helvetica" w:cs="Helvetica"/>
@@ -518,7 +516,11 @@
     <w:sdt>
       <w:sdtPr>
         <w:rPr>
-          <w:lang w:val="es-ES"/>
+          <w:rFonts w:asciiTheme="minorHAnsi" w:eastAsiaTheme="minorHAnsi" w:hAnsiTheme="minorHAnsi" w:cstheme="minorBidi"/>
+          <w:color w:val="auto"/>
+          <w:sz w:val="22"/>
+          <w:szCs w:val="22"/>
+          <w:lang w:val="es-ES" w:eastAsia="en-US"/>
         </w:rPr>
         <w:id w:val="-693535172"/>
         <w:docPartObj>
@@ -528,13 +530,8 @@
       </w:sdtPr>
       <w:sdtEndPr>
         <w:rPr>
-          <w:rFonts w:asciiTheme="minorHAnsi" w:eastAsiaTheme="minorHAnsi" w:hAnsiTheme="minorHAnsi" w:cstheme="minorBidi"/>
           <w:b/>
           <w:bCs/>
-          <w:color w:val="auto"/>
-          <w:sz w:val="22"/>
-          <w:szCs w:val="22"/>
-          <w:lang w:eastAsia="en-US"/>
         </w:rPr>
       </w:sdtEndPr>
       <w:sdtContent>
@@ -570,7 +567,7 @@
           <w:r>
             <w:fldChar w:fldCharType="separate"/>
           </w:r>
-          <w:hyperlink w:anchor="_Toc42087920" w:history="1">
+          <w:hyperlink w:anchor="_Toc42088537" w:history="1">
             <w:r>
               <w:rPr>
                 <w:rStyle w:val="Hipervnculo"/>
@@ -597,7 +594,7 @@
                 <w:noProof/>
                 <w:webHidden/>
               </w:rPr>
-              <w:instrText xml:space="preserve"> PAGEREF _Toc42087920 \h </w:instrText>
+              <w:instrText xml:space="preserve"> PAGEREF _Toc42088537 \h </w:instrText>
             </w:r>
             <w:r>
               <w:rPr>
@@ -640,7 +637,7 @@
               <w:lang w:eastAsia="es-MX"/>
             </w:rPr>
           </w:pPr>
-          <w:hyperlink w:anchor="_Toc42087921" w:history="1">
+          <w:hyperlink w:anchor="_Toc42088538" w:history="1">
             <w:r>
               <w:rPr>
                 <w:rStyle w:val="Hipervnculo"/>
@@ -667,7 +664,7 @@
                 <w:noProof/>
                 <w:webHidden/>
               </w:rPr>
-              <w:instrText xml:space="preserve"> PAGEREF _Toc42087921 \h </w:instrText>
+              <w:instrText xml:space="preserve"> PAGEREF _Toc42088538 \h </w:instrText>
             </w:r>
             <w:r>
               <w:rPr>
@@ -710,7 +707,7 @@
               <w:lang w:eastAsia="es-MX"/>
             </w:rPr>
           </w:pPr>
-          <w:hyperlink w:anchor="_Toc42087922" w:history="1">
+          <w:hyperlink w:anchor="_Toc42088539" w:history="1">
             <w:r>
               <w:rPr>
                 <w:rStyle w:val="Hipervnculo"/>
@@ -737,7 +734,7 @@
                 <w:noProof/>
                 <w:webHidden/>
               </w:rPr>
-              <w:instrText xml:space="preserve"> PAGEREF _Toc42087922 \h </w:instrText>
+              <w:instrText xml:space="preserve"> PAGEREF _Toc42088539 \h </w:instrText>
             </w:r>
             <w:r>
               <w:rPr>
@@ -780,7 +777,7 @@
               <w:lang w:eastAsia="es-MX"/>
             </w:rPr>
           </w:pPr>
-          <w:hyperlink w:anchor="_Toc42087923" w:history="1">
+          <w:hyperlink w:anchor="_Toc42088540" w:history="1">
             <w:r>
               <w:rPr>
                 <w:rStyle w:val="Hipervnculo"/>
@@ -807,7 +804,7 @@
                 <w:noProof/>
                 <w:webHidden/>
               </w:rPr>
-              <w:instrText xml:space="preserve"> PAGEREF _Toc42087923 \h </w:instrText>
+              <w:instrText xml:space="preserve"> PAGEREF _Toc42088540 \h </w:instrText>
             </w:r>
             <w:r>
               <w:rPr>
@@ -850,7 +847,7 @@
               <w:lang w:eastAsia="es-MX"/>
             </w:rPr>
           </w:pPr>
-          <w:hyperlink w:anchor="_Toc42087924" w:history="1">
+          <w:hyperlink w:anchor="_Toc42088541" w:history="1">
             <w:r>
               <w:rPr>
                 <w:rStyle w:val="Hipervnculo"/>
@@ -877,7 +874,7 @@
                 <w:noProof/>
                 <w:webHidden/>
               </w:rPr>
-              <w:instrText xml:space="preserve"> PAGEREF _Toc42087924 \h </w:instrText>
+              <w:instrText xml:space="preserve"> PAGEREF _Toc42088541 \h </w:instrText>
             </w:r>
             <w:r>
               <w:rPr>
@@ -920,7 +917,7 @@
               <w:lang w:eastAsia="es-MX"/>
             </w:rPr>
           </w:pPr>
-          <w:hyperlink w:anchor="_Toc42087925" w:history="1">
+          <w:hyperlink w:anchor="_Toc42088542" w:history="1">
             <w:r>
               <w:rPr>
                 <w:rStyle w:val="Hipervnculo"/>
@@ -947,7 +944,7 @@
                 <w:noProof/>
                 <w:webHidden/>
               </w:rPr>
-              <w:instrText xml:space="preserve"> PAGEREF _Toc42087925 \h </w:instrText>
+              <w:instrText xml:space="preserve"> PAGEREF _Toc42088542 \h </w:instrText>
             </w:r>
             <w:r>
               <w:rPr>
@@ -990,7 +987,7 @@
               <w:lang w:eastAsia="es-MX"/>
             </w:rPr>
           </w:pPr>
-          <w:hyperlink w:anchor="_Toc42087926" w:history="1">
+          <w:hyperlink w:anchor="_Toc42088543" w:history="1">
             <w:r>
               <w:rPr>
                 <w:rStyle w:val="Hipervnculo"/>
@@ -1017,77 +1014,7 @@
                 <w:noProof/>
                 <w:webHidden/>
               </w:rPr>
-              <w:instrText xml:space="preserve"> PAGEREF _Toc42087926 \h </w:instrText>
-            </w:r>
-            <w:r>
-              <w:rPr>
-                <w:noProof/>
-                <w:webHidden/>
-              </w:rPr>
-            </w:r>
-            <w:r>
-              <w:rPr>
-                <w:noProof/>
-                <w:webHidden/>
-              </w:rPr>
-              <w:fldChar w:fldCharType="separate"/>
-            </w:r>
-            <w:r>
-              <w:rPr>
-                <w:noProof/>
-                <w:webHidden/>
-              </w:rPr>
-              <w:t>6</w:t>
-            </w:r>
-            <w:r>
-              <w:rPr>
-                <w:noProof/>
-                <w:webHidden/>
-              </w:rPr>
-              <w:fldChar w:fldCharType="end"/>
-            </w:r>
-          </w:hyperlink>
-        </w:p>
-        <w:p>
-          <w:pPr>
-            <w:pStyle w:val="TDC3"/>
-            <w:tabs>
-              <w:tab w:val="right" w:leader="dot" w:pos="8828"/>
-            </w:tabs>
-            <w:rPr>
-              <w:rFonts w:eastAsiaTheme="minorEastAsia"/>
-              <w:noProof/>
-              <w:lang w:eastAsia="es-MX"/>
-            </w:rPr>
-          </w:pPr>
-          <w:hyperlink w:anchor="_Toc42087927" w:history="1">
-            <w:r>
-              <w:rPr>
-                <w:rStyle w:val="Hipervnculo"/>
-                <w:noProof/>
-              </w:rPr>
-              <w:t>Python</w:t>
-            </w:r>
-            <w:r>
-              <w:rPr>
-                <w:noProof/>
-                <w:webHidden/>
-              </w:rPr>
-              <w:tab/>
-            </w:r>
-            <w:r>
-              <w:rPr>
-                <w:noProof/>
-                <w:webHidden/>
-              </w:rPr>
-              <w:fldChar w:fldCharType="begin"/>
-            </w:r>
-            <w:r>
-              <w:rPr>
-                <w:noProof/>
-                <w:webHidden/>
-              </w:rPr>
-              <w:instrText xml:space="preserve"> PAGEREF _Toc42087927 \h </w:instrText>
+              <w:instrText xml:space="preserve"> PAGEREF _Toc42088543 \h </w:instrText>
             </w:r>
             <w:r>
               <w:rPr>
@@ -1130,13 +1057,13 @@
               <w:lang w:eastAsia="es-MX"/>
             </w:rPr>
           </w:pPr>
-          <w:hyperlink w:anchor="_Toc42087928" w:history="1">
+          <w:hyperlink w:anchor="_Toc42088544" w:history="1">
             <w:r>
               <w:rPr>
                 <w:rStyle w:val="Hipervnculo"/>
                 <w:noProof/>
               </w:rPr>
-              <w:t>Django</w:t>
+              <w:t>Python</w:t>
             </w:r>
             <w:r>
               <w:rPr>
@@ -1157,7 +1084,7 @@
                 <w:noProof/>
                 <w:webHidden/>
               </w:rPr>
-              <w:instrText xml:space="preserve"> PAGEREF _Toc42087928 \h </w:instrText>
+              <w:instrText xml:space="preserve"> PAGEREF _Toc42088544 \h </w:instrText>
             </w:r>
             <w:r>
               <w:rPr>
@@ -1200,12 +1127,82 @@
               <w:lang w:eastAsia="es-MX"/>
             </w:rPr>
           </w:pPr>
-          <w:hyperlink w:anchor="_Toc42087929" w:history="1">
+          <w:hyperlink w:anchor="_Toc42088545" w:history="1">
             <w:r>
               <w:rPr>
                 <w:rStyle w:val="Hipervnculo"/>
                 <w:noProof/>
               </w:rPr>
+              <w:t>Django</w:t>
+            </w:r>
+            <w:r>
+              <w:rPr>
+                <w:noProof/>
+                <w:webHidden/>
+              </w:rPr>
+              <w:tab/>
+            </w:r>
+            <w:r>
+              <w:rPr>
+                <w:noProof/>
+                <w:webHidden/>
+              </w:rPr>
+              <w:fldChar w:fldCharType="begin"/>
+            </w:r>
+            <w:r>
+              <w:rPr>
+                <w:noProof/>
+                <w:webHidden/>
+              </w:rPr>
+              <w:instrText xml:space="preserve"> PAGEREF _Toc42088545 \h </w:instrText>
+            </w:r>
+            <w:r>
+              <w:rPr>
+                <w:noProof/>
+                <w:webHidden/>
+              </w:rPr>
+            </w:r>
+            <w:r>
+              <w:rPr>
+                <w:noProof/>
+                <w:webHidden/>
+              </w:rPr>
+              <w:fldChar w:fldCharType="separate"/>
+            </w:r>
+            <w:r>
+              <w:rPr>
+                <w:noProof/>
+                <w:webHidden/>
+              </w:rPr>
+              <w:t>6</w:t>
+            </w:r>
+            <w:r>
+              <w:rPr>
+                <w:noProof/>
+                <w:webHidden/>
+              </w:rPr>
+              <w:fldChar w:fldCharType="end"/>
+            </w:r>
+          </w:hyperlink>
+        </w:p>
+        <w:p>
+          <w:pPr>
+            <w:pStyle w:val="TDC2"/>
+            <w:tabs>
+              <w:tab w:val="right" w:leader="dot" w:pos="8828"/>
+            </w:tabs>
+            <w:rPr>
+              <w:rFonts w:eastAsiaTheme="minorEastAsia"/>
+              <w:noProof/>
+              <w:lang w:eastAsia="es-MX"/>
+            </w:rPr>
+          </w:pPr>
+          <w:hyperlink w:anchor="_Toc42088546" w:history="1">
+            <w:r>
+              <w:rPr>
+                <w:rStyle w:val="Hipervnculo"/>
+                <w:noProof/>
+              </w:rPr>
               <w:t>SQLite</w:t>
             </w:r>
             <w:r>
@@ -1227,7 +1224,7 @@
                 <w:noProof/>
                 <w:webHidden/>
               </w:rPr>
-              <w:instrText xml:space="preserve"> PAGEREF _Toc42087929 \h </w:instrText>
+              <w:instrText xml:space="preserve"> PAGEREF _Toc42088546 \h </w:instrText>
             </w:r>
             <w:r>
               <w:rPr>
@@ -1364,106 +1361,94 @@
       <w:pPr>
         <w:pStyle w:val="Ttulo1"/>
       </w:pPr>
-      <w:bookmarkStart w:id="1" w:name="_Toc42087920"/>
+      <w:bookmarkStart w:id="0" w:name="_Toc42088537"/>
       <w:r>
         <w:lastRenderedPageBreak/>
         <w:t>Introducción</w:t>
       </w:r>
+      <w:bookmarkEnd w:id="0"/>
+    </w:p>
+    <w:p>
+      <w:pPr>
+        <w:pStyle w:val="Ttulo2"/>
+      </w:pPr>
+      <w:bookmarkStart w:id="1" w:name="_Toc42088538"/>
+      <w:r>
+        <w:t>Crowdfunding</w:t>
+      </w:r>
       <w:bookmarkEnd w:id="1"/>
     </w:p>
     <w:p>
       <w:pPr>
+        <w:pStyle w:val="Parrafo"/>
+      </w:pPr>
+      <w:proofErr w:type="gramStart"/>
+      <w:r>
+        <w:t>El crowdfunding</w:t>
+      </w:r>
+      <w:proofErr w:type="gramEnd"/>
+      <w:r>
+        <w:t xml:space="preserve"> es la práctica de financiar un proyecto o empresa mediante la recaudación de pequeñas cantidades de dinero de un gran número de personas, generalmente a través de Internet. </w:t>
+      </w:r>
+      <w:proofErr w:type="gramStart"/>
+      <w:r>
+        <w:t>El crowdfunding</w:t>
+      </w:r>
+      <w:proofErr w:type="gramEnd"/>
+      <w:r>
+        <w:t xml:space="preserve"> es una forma de crowdsourcing y finanzas alternativas. En 2015, se recaudaron más de US $ 34 mil millones en todo el mundo mediante crowdfunding. </w:t>
+      </w:r>
+    </w:p>
+    <w:p>
+      <w:pPr>
+        <w:pStyle w:val="Parrafo"/>
+      </w:pPr>
+      <w:r>
+        <w:t xml:space="preserve">Aunque conceptos similares también se pueden ejecutar a través de suscripciones de pedidos por correo, eventos de beneficios y otros métodos, el término </w:t>
+      </w:r>
+      <w:proofErr w:type="gramStart"/>
+      <w:r>
+        <w:t>crowdfunding</w:t>
+      </w:r>
+      <w:proofErr w:type="gramEnd"/>
+      <w:r>
+        <w:t xml:space="preserve"> se refiere a registros mediados por Internet. [4] Este modelo moderno </w:t>
+      </w:r>
+      <w:proofErr w:type="gramStart"/>
+      <w:r>
+        <w:t>de crowdfunding</w:t>
+      </w:r>
+      <w:proofErr w:type="gramEnd"/>
+      <w:r>
+        <w:t xml:space="preserve"> generalmente se basa en tres tipos de actores: el iniciador del proyecto que propone la idea o proyecto a ser financiado, los individuos o grupos que apoyan la idea, y una organización moderadora (la "plataforma") que une a las otras dos partes. [5]</w:t>
+      </w:r>
+    </w:p>
+    <w:p>
+      <w:pPr>
+        <w:pStyle w:val="Parrafo"/>
+      </w:pPr>
+      <w:proofErr w:type="gramStart"/>
+      <w:r>
+        <w:t>El crowdfunding</w:t>
+      </w:r>
+      <w:proofErr w:type="gramEnd"/>
+      <w:r>
+        <w:t xml:space="preserve"> se ha utilizado para financiar una amplia gama de emprendimientos empresariales con fines de lucro, así como proyectos artísticos y creativos, gastos médicos, viajes y proyectos de emprendimiento social orientados a la comunidad.</w:t>
+      </w:r>
+    </w:p>
+    <w:p>
+      <w:pPr>
         <w:pStyle w:val="Ttulo2"/>
       </w:pPr>
-      <w:bookmarkStart w:id="2" w:name="_Toc42087921"/>
-      <w:r>
-        <w:t>Crowdfunding</w:t>
+      <w:bookmarkStart w:id="2" w:name="_Toc42088539"/>
+      <w:r>
+        <w:t xml:space="preserve">Beneficios </w:t>
+      </w:r>
+      <w:proofErr w:type="gramStart"/>
+      <w:r>
+        <w:t>del crowdfunding</w:t>
       </w:r>
       <w:bookmarkEnd w:id="2"/>
-    </w:p>
-    <w:p>
-      <w:pPr>
-        <w:pStyle w:val="Parrafo"/>
-      </w:pPr>
-      <w:proofErr w:type="gramStart"/>
-      <w:r>
-        <w:t>El crowdfunding</w:t>
-      </w:r>
-      <w:proofErr w:type="gramEnd"/>
-      <w:r>
-        <w:t xml:space="preserve"> es la práctica de financiar un proyecto o empresa mediante la recaudación de pequeñas cantidades de dinero de un gran número de personas, generalmente a través de Internet. </w:t>
-      </w:r>
-      <w:proofErr w:type="gramStart"/>
-      <w:r>
-        <w:t>El crowdfunding</w:t>
-      </w:r>
-      <w:proofErr w:type="gramEnd"/>
-      <w:r>
-        <w:t xml:space="preserve"> es una forma de crowdsourcing y finanzas alternativas. En 2015, se recaudaron más de US $ 34 mil millones en todo el mundo mediante crowdfunding. </w:t>
-      </w:r>
-    </w:p>
-    <w:p>
-      <w:pPr>
-        <w:pStyle w:val="Parrafo"/>
-      </w:pPr>
-      <w:r>
-        <w:t xml:space="preserve">Aunque conceptos similares también se pueden ejecutar a través de suscripciones de pedidos por correo, eventos de beneficios y otros métodos, el término </w:t>
-      </w:r>
-      <w:proofErr w:type="gramStart"/>
-      <w:r>
-        <w:t>crowdfunding</w:t>
-      </w:r>
-      <w:proofErr w:type="gramEnd"/>
-      <w:r>
-        <w:t xml:space="preserve"> se refiere a registros mediados por Internet. [4] Este modelo moderno </w:t>
-      </w:r>
-      <w:proofErr w:type="gramStart"/>
-      <w:r>
-        <w:t>de crowdfunding</w:t>
-      </w:r>
-      <w:proofErr w:type="gramEnd"/>
-      <w:r>
-        <w:t xml:space="preserve"> generalmente se basa en tres tipos de actores: el iniciador del proyecto que propone la idea o proyecto a ser financiado, los individuos o grupos que apoyan la idea, y una organización moderadora (la "plataforma") que une a las </w:t>
-      </w:r>
-      <w:r>
-        <w:t>otras dos partes</w:t>
-      </w:r>
-      <w:r>
-        <w:t>. [5]</w:t>
-      </w:r>
-    </w:p>
-    <w:p>
-      <w:pPr>
-        <w:pStyle w:val="Parrafo"/>
-      </w:pPr>
-      <w:proofErr w:type="gramStart"/>
-      <w:r>
-        <w:t>El crowdfunding</w:t>
-      </w:r>
-      <w:proofErr w:type="gramEnd"/>
-      <w:r>
-        <w:t xml:space="preserve"> se ha utilizado para financiar una amplia gama de emprendimientos empresariales con fines de lucro, </w:t>
-      </w:r>
-      <w:r>
-        <w:t xml:space="preserve">así </w:t>
-      </w:r>
-      <w:r>
-        <w:t>como proyectos artísticos y creativos, gastos médicos, viajes y proyectos de emprendimiento social orientados a la comunidad.</w:t>
-      </w:r>
-    </w:p>
-    <w:p>
-      <w:pPr>
-        <w:pStyle w:val="Ttulo2"/>
-      </w:pPr>
-      <w:bookmarkStart w:id="3" w:name="_Toc42087922"/>
-      <w:r>
-        <w:t xml:space="preserve">Beneficios </w:t>
-      </w:r>
-      <w:proofErr w:type="gramStart"/>
-      <w:r>
-        <w:t>del crowdfunding</w:t>
-      </w:r>
-      <w:bookmarkEnd w:id="3"/>
       <w:proofErr w:type="gramEnd"/>
     </w:p>
     <w:p>
@@ -1477,11 +1462,11 @@
         <w:pStyle w:val="Ttulo3"/>
         <w:spacing w:before="0"/>
       </w:pPr>
-      <w:bookmarkStart w:id="4" w:name="_Toc42087923"/>
+      <w:bookmarkStart w:id="3" w:name="_Toc42088540"/>
       <w:r>
         <w:t>Beneficios para el creador</w:t>
       </w:r>
-      <w:bookmarkEnd w:id="4"/>
+      <w:bookmarkEnd w:id="3"/>
     </w:p>
     <w:p>
       <w:pPr>
@@ -1496,13 +1481,7 @@
       </w:r>
       <w:proofErr w:type="gramEnd"/>
       <w:r>
-        <w:t xml:space="preserve"> brindan a los </w:t>
-      </w:r>
-      <w:r>
-        <w:t>creadores</w:t>
-      </w:r>
-      <w:r>
-        <w:t xml:space="preserve"> una serie de beneficios, más allá de las estrictas ganancias financieras. [113] Los siguientes son beneficios no financieros </w:t>
+        <w:t xml:space="preserve"> brindan a los creadores una serie de beneficios, más allá de las estrictas ganancias financieras. [113] Los siguientes son beneficios no financieros </w:t>
       </w:r>
       <w:proofErr w:type="gramStart"/>
       <w:r>
@@ -1518,13 +1497,7 @@
         <w:pStyle w:val="Parrafo"/>
       </w:pPr>
       <w:r>
-        <w:t xml:space="preserve">    Perfil: un proyecto convincente puede elevar el perfil de un </w:t>
-      </w:r>
-      <w:r>
-        <w:t>creador</w:t>
-      </w:r>
-      <w:r>
-        <w:t xml:space="preserve"> y proporcionar un impulso a su reputación.</w:t>
+        <w:t xml:space="preserve">    Perfil: un proyecto convincente puede elevar el perfil de un creador y proporcionar un impulso a su reputación.</w:t>
       </w:r>
     </w:p>
     <w:p>
@@ -1612,114 +1585,114 @@
       <w:pPr>
         <w:pStyle w:val="Ttulo3"/>
       </w:pPr>
-      <w:bookmarkStart w:id="5" w:name="_Toc42087924"/>
+      <w:bookmarkStart w:id="4" w:name="_Toc42088541"/>
       <w:r>
         <w:t>Beneficios para el inversionista</w:t>
       </w:r>
+      <w:bookmarkEnd w:id="4"/>
+    </w:p>
+    <w:p>
+      <w:pPr>
+        <w:pStyle w:val="Parrafo"/>
+      </w:pPr>
+      <w:r>
+        <w:t xml:space="preserve">Hay varias formas en que una plataforma </w:t>
+      </w:r>
+      <w:proofErr w:type="gramStart"/>
+      <w:r>
+        <w:t>de crowdfunding</w:t>
+      </w:r>
+      <w:proofErr w:type="gramEnd"/>
+      <w:r>
+        <w:t xml:space="preserve"> bien regulada puede ofrecer la posibilidad de obtener rendimientos atractivos para los inversores:</w:t>
+      </w:r>
+    </w:p>
+    <w:p>
+      <w:pPr>
+        <w:pStyle w:val="Parrafo"/>
+      </w:pPr>
+      <w:r>
+        <w:t xml:space="preserve">    </w:t>
+      </w:r>
+      <w:proofErr w:type="gramStart"/>
+      <w:r>
+        <w:t>El crowdfunding</w:t>
+      </w:r>
+      <w:proofErr w:type="gramEnd"/>
+      <w:r>
+        <w:t xml:space="preserve"> reduce los costos: las plataformas reducen los costos de búsqueda y los costos de transacción, lo que permite una mayor participación en el mercado. De lo contrario, muchos inversores individuales tendrían dificultades para invertir en empresas en etapa inicial debido a la dificultad de identificar una empresa directamente y los altos costos de unirse a un Grupo </w:t>
+      </w:r>
+      <w:proofErr w:type="spellStart"/>
+      <w:r>
+        <w:t>Angel</w:t>
+      </w:r>
+      <w:proofErr w:type="spellEnd"/>
+      <w:r>
+        <w:t xml:space="preserve"> o hacerlo a través de una empresa profesional de capital de riesgo.</w:t>
+      </w:r>
+    </w:p>
+    <w:p>
+      <w:pPr>
+        <w:pStyle w:val="Parrafo"/>
+      </w:pPr>
+      <w:r>
+        <w:t xml:space="preserve">    La inversión actual en la etapa inicial no es eficiente: las empresas de capital de riesgo a menudo descuidan el sector de consumo y </w:t>
+      </w:r>
+      <w:proofErr w:type="gramStart"/>
+      <w:r>
+        <w:t>se centran principalmente en</w:t>
+      </w:r>
+      <w:proofErr w:type="gramEnd"/>
+      <w:r>
+        <w:t xml:space="preserve"> empresas de alta tecnología. </w:t>
+      </w:r>
+      <w:proofErr w:type="gramStart"/>
+      <w:r>
+        <w:t>El crowdfunding</w:t>
+      </w:r>
+      <w:proofErr w:type="gramEnd"/>
+      <w:r>
+        <w:t xml:space="preserve"> abre algunos de estos mercados descuidados a inversores individuales. </w:t>
+      </w:r>
+      <w:proofErr w:type="gramStart"/>
+      <w:r>
+        <w:t>El crowdfunding</w:t>
+      </w:r>
+      <w:proofErr w:type="gramEnd"/>
+      <w:r>
+        <w:t xml:space="preserve"> no tiene sentido en todas las industrias, pero para algunos, como el minorista y el consumidor, sí.</w:t>
+      </w:r>
+    </w:p>
+    <w:p>
+      <w:pPr>
+        <w:pStyle w:val="Parrafo"/>
+      </w:pPr>
+      <w:r>
+        <w:t xml:space="preserve">    Valor de los nuevos inversores: los inversores pueden agregar valor a las empresas cuando actúan como defensores de la marca e incluso pueden usarse como grupo de enfoque. </w:t>
+      </w:r>
+      <w:proofErr w:type="gramStart"/>
+      <w:r>
+        <w:t>El crowdfunding</w:t>
+      </w:r>
+      <w:proofErr w:type="gramEnd"/>
+      <w:r>
+        <w:t xml:space="preserve"> permite a los inversores individuales ser parte de la empresa en la que invierten. [121]</w:t>
+      </w:r>
+    </w:p>
+    <w:p>
+      <w:pPr>
+        <w:pStyle w:val="Parrafo"/>
+      </w:pPr>
+    </w:p>
+    <w:p>
+      <w:pPr>
+        <w:pStyle w:val="Ttulo1"/>
+      </w:pPr>
+      <w:bookmarkStart w:id="5" w:name="_Toc42088542"/>
+      <w:r>
+        <w:t>Propuesta de trabajo</w:t>
+      </w:r>
       <w:bookmarkEnd w:id="5"/>
-    </w:p>
-    <w:p>
-      <w:pPr>
-        <w:pStyle w:val="Parrafo"/>
-      </w:pPr>
-      <w:r>
-        <w:t xml:space="preserve">Hay varias formas en que una plataforma </w:t>
-      </w:r>
-      <w:proofErr w:type="gramStart"/>
-      <w:r>
-        <w:t>de crowdfunding</w:t>
-      </w:r>
-      <w:proofErr w:type="gramEnd"/>
-      <w:r>
-        <w:t xml:space="preserve"> bien regulada puede ofrecer la posibilidad de obtener rendimientos atractivos para los inversores:</w:t>
-      </w:r>
-    </w:p>
-    <w:p>
-      <w:pPr>
-        <w:pStyle w:val="Parrafo"/>
-      </w:pPr>
-      <w:r>
-        <w:t xml:space="preserve">    </w:t>
-      </w:r>
-      <w:proofErr w:type="gramStart"/>
-      <w:r>
-        <w:t>El crowdfunding</w:t>
-      </w:r>
-      <w:proofErr w:type="gramEnd"/>
-      <w:r>
-        <w:t xml:space="preserve"> reduce los costos: las plataformas reducen los costos de búsqueda y los costos de transacción, lo que permite una mayor participación en el mercado. De lo contrario, muchos inversores individuales tendrían dificultades para invertir en empresas en etapa inicial debido a la dificultad de identificar una empresa directamente y los altos costos de unirse a un Grupo </w:t>
-      </w:r>
-      <w:proofErr w:type="spellStart"/>
-      <w:r>
-        <w:t>Angel</w:t>
-      </w:r>
-      <w:proofErr w:type="spellEnd"/>
-      <w:r>
-        <w:t xml:space="preserve"> o hacerlo a través de una empresa profesional de capital de riesgo.</w:t>
-      </w:r>
-    </w:p>
-    <w:p>
-      <w:pPr>
-        <w:pStyle w:val="Parrafo"/>
-      </w:pPr>
-      <w:r>
-        <w:t xml:space="preserve">    La inversión actual en la etapa inicial no es eficiente: las empresas de capital de riesgo a menudo descuidan el sector de consumo y </w:t>
-      </w:r>
-      <w:proofErr w:type="gramStart"/>
-      <w:r>
-        <w:t>se centran principalmente en</w:t>
-      </w:r>
-      <w:proofErr w:type="gramEnd"/>
-      <w:r>
-        <w:t xml:space="preserve"> empresas de alta tecnología. </w:t>
-      </w:r>
-      <w:proofErr w:type="gramStart"/>
-      <w:r>
-        <w:t>El crowdfunding</w:t>
-      </w:r>
-      <w:proofErr w:type="gramEnd"/>
-      <w:r>
-        <w:t xml:space="preserve"> abre algunos de estos mercados descuidados a inversores individuales. </w:t>
-      </w:r>
-      <w:proofErr w:type="gramStart"/>
-      <w:r>
-        <w:t>El crowdfunding</w:t>
-      </w:r>
-      <w:proofErr w:type="gramEnd"/>
-      <w:r>
-        <w:t xml:space="preserve"> no tiene sentido en todas las industrias, pero para algunos, como el minorista y el consumidor, sí.</w:t>
-      </w:r>
-    </w:p>
-    <w:p>
-      <w:pPr>
-        <w:pStyle w:val="Parrafo"/>
-      </w:pPr>
-      <w:r>
-        <w:t xml:space="preserve">    Valor de los nuevos inversores: los inversores pueden agregar valor a las empresas cuando actúan como defensores de la marca e incluso pueden usarse como grupo de enfoque. </w:t>
-      </w:r>
-      <w:proofErr w:type="gramStart"/>
-      <w:r>
-        <w:t>El crowdfunding</w:t>
-      </w:r>
-      <w:proofErr w:type="gramEnd"/>
-      <w:r>
-        <w:t xml:space="preserve"> permite a los inversores individuales ser parte de la empresa en la que invierten. [121]</w:t>
-      </w:r>
-    </w:p>
-    <w:p>
-      <w:pPr>
-        <w:pStyle w:val="Parrafo"/>
-      </w:pPr>
-    </w:p>
-    <w:p>
-      <w:pPr>
-        <w:pStyle w:val="Ttulo1"/>
-      </w:pPr>
-      <w:bookmarkStart w:id="6" w:name="_Toc42087925"/>
-      <w:r>
-        <w:t>Propuesta de trabajo</w:t>
-      </w:r>
-      <w:bookmarkEnd w:id="6"/>
     </w:p>
     <w:p>
       <w:pPr>
@@ -1831,7 +1804,13 @@
         <w:t xml:space="preserve"> </w:t>
       </w:r>
       <w:r>
-        <w:t>desde las que cada usuario podrá administrar sus campañas consultar su histórico de donaciones</w:t>
+        <w:t>desde las que cada usuario podrá administrar sus campañas</w:t>
+      </w:r>
+      <w:r>
+        <w:t xml:space="preserve"> y</w:t>
+      </w:r>
+      <w:r>
+        <w:t xml:space="preserve"> consultar su histórico de donaciones</w:t>
       </w:r>
     </w:p>
     <w:p>
@@ -2020,31 +1999,49 @@
     <w:p>
       <w:pPr>
         <w:pStyle w:val="Parrafo"/>
+        <w:numPr>
+          <w:ilvl w:val="0"/>
+          <w:numId w:val="24"/>
+        </w:numPr>
         <w:spacing w:after="0"/>
-      </w:pPr>
-    </w:p>
-    <w:p>
-      <w:pPr>
-        <w:pStyle w:val="Ttulo1"/>
-      </w:pPr>
-      <w:bookmarkStart w:id="7" w:name="_Toc42087926"/>
-      <w:r>
-        <w:t>Herramientas de desarrollo</w:t>
+        <w:ind w:left="851" w:hanging="142"/>
+      </w:pPr>
+    </w:p>
+    <w:p>
+      <w:pPr>
+        <w:pStyle w:val="Parrafo"/>
+        <w:spacing w:after="0"/>
+      </w:pPr>
+      <w:r>
+        <w:t>Al momento de generar su registro cada usuario recibirá $10,000 que podrá usar en transacciones de donación para apoyar los proyectos de otros usuarios. Después de cada transacción exitosa el sistema actualizar</w:t>
+      </w:r>
+      <w:bookmarkStart w:id="6" w:name="_Toc42088543"/>
+      <w:r>
+        <w:t>á el crédito disponible en la cuenta del donador y cuando esta cuenta llegue a cero el usuario no podrá apoyar más proyectos.</w:t>
+      </w:r>
+    </w:p>
+    <w:p>
+      <w:pPr>
+        <w:pStyle w:val="Parrafo"/>
+        <w:spacing w:after="0"/>
+      </w:pPr>
+      <w:r>
+        <w:t xml:space="preserve">  </w:t>
+      </w:r>
+      <w:bookmarkEnd w:id="6"/>
+    </w:p>
+    <w:p>
+      <w:pPr>
+        <w:pStyle w:val="Ttulo2"/>
+      </w:pPr>
+      <w:bookmarkStart w:id="7" w:name="_Toc42088544"/>
+      <w:r>
+        <w:t>Python</w:t>
       </w:r>
       <w:bookmarkEnd w:id="7"/>
     </w:p>
     <w:p>
       <w:pPr>
-        <w:pStyle w:val="Ttulo2"/>
-      </w:pPr>
-      <w:bookmarkStart w:id="8" w:name="_Toc42087927"/>
-      <w:r>
-        <w:t>Python</w:t>
-      </w:r>
-      <w:bookmarkEnd w:id="8"/>
-    </w:p>
-    <w:p>
-      <w:pPr>
         <w:pStyle w:val="Parrafo"/>
       </w:pPr>
       <w:r>
@@ -2056,13 +2053,7 @@
         <w:pStyle w:val="Parrafo"/>
       </w:pPr>
       <w:r>
-        <w:t xml:space="preserve">Python </w:t>
-      </w:r>
-      <w:r>
-        <w:t>a</w:t>
-      </w:r>
-      <w:r>
-        <w:t>dmite múltiples paradigmas de programación, incluida la programación estructurada (en particular, de procedimiento), orientada a objetos y funcional. Python a menudo se describe como un lenguaje de "baterías incluidas" debido a su biblioteca estándar integral. [29]</w:t>
+        <w:t>Python admite múltiples paradigmas de programación, incluida la programación estructurada (en particular, de procedimiento), orientada a objetos y funcional. Python a menudo se describe como un lenguaje de "baterías incluidas" debido a su biblioteca estándar integral. [29]</w:t>
       </w:r>
     </w:p>
     <w:p>
@@ -2114,11 +2105,11 @@
       <w:pPr>
         <w:pStyle w:val="Ttulo2"/>
       </w:pPr>
-      <w:bookmarkStart w:id="9" w:name="_Toc42087928"/>
+      <w:bookmarkStart w:id="8" w:name="_Toc42088545"/>
       <w:r>
         <w:t>Django</w:t>
       </w:r>
-      <w:bookmarkEnd w:id="9"/>
+      <w:bookmarkEnd w:id="8"/>
     </w:p>
     <w:p>
       <w:pPr>
@@ -2182,7 +2173,11 @@
         <w:t>Lo mantiene</w:t>
       </w:r>
       <w:r>
-        <w:t xml:space="preserve"> la Django Software </w:t>
+        <w:t xml:space="preserve"> la Django </w:t>
+      </w:r>
+      <w:r>
+        <w:lastRenderedPageBreak/>
+        <w:t xml:space="preserve">Software </w:t>
       </w:r>
       <w:proofErr w:type="spellStart"/>
       <w:r>
@@ -2204,7 +2199,6 @@
         <w:pStyle w:val="Parrafo"/>
       </w:pPr>
       <w:r>
-        <w:lastRenderedPageBreak/>
         <w:t>El objetivo principal de Django es facilitar la creación de sitios web complejos basados ​​en bases de datos. El marco enfatiza la reutilización y la "capacidad de conexión" de componentes, menos código, bajo acoplamiento, desarrollo rápido y el principio de no repetirse. [7] Python se usa en todas partes, incluso para archivos de configuración y modelos de datos. Django también proporciona una interfaz administrativa opcional para crear, leer, actualizar y eliminar que se genera dinámicamente a través de la introspección y se configura a través de modelos de administrador.</w:t>
       </w:r>
     </w:p>
@@ -2252,11 +2246,11 @@
       <w:pPr>
         <w:pStyle w:val="Ttulo2"/>
       </w:pPr>
-      <w:bookmarkStart w:id="10" w:name="_Toc42087929"/>
+      <w:bookmarkStart w:id="9" w:name="_Toc42088546"/>
       <w:r>
         <w:t>SQLite</w:t>
       </w:r>
-      <w:bookmarkEnd w:id="10"/>
+      <w:bookmarkEnd w:id="9"/>
     </w:p>
     <w:p>
       <w:pPr>
@@ -2312,11 +2306,121 @@
     <w:p>
       <w:pPr>
         <w:pStyle w:val="Parrafo"/>
+      </w:pPr>
+    </w:p>
+    <w:p>
+      <w:pPr>
+        <w:pStyle w:val="Parrafo"/>
+      </w:pPr>
+    </w:p>
+    <w:p>
+      <w:pPr>
+        <w:pStyle w:val="Parrafo"/>
+      </w:pPr>
+    </w:p>
+    <w:p>
+      <w:pPr>
+        <w:pStyle w:val="Parrafo"/>
+      </w:pPr>
+      <w:r>
+        <w:lastRenderedPageBreak/>
+        <w:t>Diseño</w:t>
+      </w:r>
+    </w:p>
+    <w:p>
+      <w:pPr>
+        <w:pStyle w:val="Parrafo"/>
+      </w:pPr>
+      <w:r>
+        <w:t>Base de datos</w:t>
+      </w:r>
+    </w:p>
+    <w:p>
+      <w:pPr>
+        <w:pStyle w:val="Parrafo"/>
+      </w:pPr>
+      <w:r>
+        <w:t>Diagramas identidad-relación</w:t>
+      </w:r>
+    </w:p>
+    <w:p>
+      <w:pPr>
+        <w:pStyle w:val="Parrafo"/>
+      </w:pPr>
+      <w:bookmarkStart w:id="10" w:name="_GoBack"/>
+      <w:r>
+        <w:rPr>
+          <w:noProof/>
+        </w:rPr>
+        <w:drawing>
+          <wp:inline distT="0" distB="0" distL="0" distR="0" wp14:anchorId="467BAA8B" wp14:editId="312520A3">
+            <wp:extent cx="5612130" cy="2456180"/>
+            <wp:effectExtent l="0" t="0" r="7620" b="1270"/>
+            <wp:docPr id="1" name="Imagen 1"/>
+            <wp:cNvGraphicFramePr>
+              <a:graphicFrameLocks xmlns:a="http://schemas.openxmlformats.org/drawingml/2006/main" noChangeAspect="1"/>
+            </wp:cNvGraphicFramePr>
+            <a:graphic xmlns:a="http://schemas.openxmlformats.org/drawingml/2006/main">
+              <a:graphicData uri="http://schemas.openxmlformats.org/drawingml/2006/picture">
+                <pic:pic xmlns:pic="http://schemas.openxmlformats.org/drawingml/2006/picture">
+                  <pic:nvPicPr>
+                    <pic:cNvPr id="1" name=""/>
+                    <pic:cNvPicPr/>
+                  </pic:nvPicPr>
+                  <pic:blipFill>
+                    <a:blip r:embed="rId9"/>
+                    <a:stretch>
+                      <a:fillRect/>
+                    </a:stretch>
+                  </pic:blipFill>
+                  <pic:spPr>
+                    <a:xfrm>
+                      <a:off x="0" y="0"/>
+                      <a:ext cx="5612130" cy="2456180"/>
+                    </a:xfrm>
+                    <a:prstGeom prst="rect">
+                      <a:avLst/>
+                    </a:prstGeom>
+                  </pic:spPr>
+                </pic:pic>
+              </a:graphicData>
+            </a:graphic>
+          </wp:inline>
+        </w:drawing>
+      </w:r>
+      <w:bookmarkEnd w:id="10"/>
+    </w:p>
+    <w:p>
+      <w:pPr>
+        <w:pStyle w:val="Parrafo"/>
+      </w:pPr>
+    </w:p>
+    <w:p>
+      <w:pPr>
+        <w:pStyle w:val="Parrafo"/>
+      </w:pPr>
+      <w:r>
+        <w:t xml:space="preserve">Casos de uso </w:t>
+      </w:r>
+    </w:p>
+    <w:p>
+      <w:pPr>
+        <w:pStyle w:val="Parrafo"/>
+      </w:pPr>
+    </w:p>
+    <w:p>
+      <w:pPr>
+        <w:pStyle w:val="Parrafo"/>
+      </w:pPr>
+    </w:p>
+    <w:p>
+      <w:pPr>
+        <w:pStyle w:val="Parrafo"/>
         <w:ind w:left="720"/>
       </w:pPr>
     </w:p>
     <w:sectPr>
-      <w:footerReference w:type="default" r:id="rId9"/>
+      <w:footerReference w:type="default" r:id="rId10"/>
       <w:pgSz w:w="12240" w:h="15840"/>
       <w:pgMar w:top="1417" w:right="1701" w:bottom="1417" w:left="1701" w:header="708" w:footer="708" w:gutter="0"/>
       <w:cols w:space="708"/>
@@ -7506,7 +7610,7 @@
 </file>
 
 <file path=customXml/itemProps1.xml><?xml version="1.0" encoding="utf-8"?>
-<ds:datastoreItem xmlns:ds="http://schemas.openxmlformats.org/officeDocument/2006/customXml" ds:itemID="{BF0E9BD8-7DBF-4554-9FB6-2C17718CB79E}">
+<ds:datastoreItem xmlns:ds="http://schemas.openxmlformats.org/officeDocument/2006/customXml" ds:itemID="{115C20B3-A72F-4178-8735-45765BBBFE2D}">
   <ds:schemaRefs>
     <ds:schemaRef ds:uri="http://schemas.openxmlformats.org/officeDocument/2006/bibliography"/>
   </ds:schemaRefs>

</xml_diff>